<commit_message>
update db + doc
</commit_message>
<xml_diff>
--- a/Business Logic/Business Logic.docx
+++ b/Business Logic/Business Logic.docx
@@ -265,12 +265,311 @@
     <w:p/>
     <w:p>
       <w:pPr>
-        <w:pStyle w:val="ListParagraph"/>
+        <w:rPr>
+          <w:b/>
+          <w:lang w:val="vi-VN"/>
+        </w:rPr>
+      </w:pPr>
+      <w:r>
+        <w:rPr>
+          <w:b/>
+          <w:lang w:val="vi-VN"/>
+        </w:rPr>
+        <w:t>Achive:</w:t>
+      </w:r>
+      <w:bookmarkStart w:id="0" w:name="_GoBack"/>
+      <w:bookmarkEnd w:id="0"/>
+    </w:p>
+    <w:p>
+      <w:pPr>
+        <w:pStyle w:val="ListParagraph"/>
+        <w:rPr>
+          <w:lang w:val="vi-VN"/>
+        </w:rPr>
+      </w:pPr>
+      <w:r>
+        <w:rPr>
+          <w:lang w:val="vi-VN"/>
+        </w:rPr>
+        <w:t xml:space="preserve">Chuỗi habit liên tục dài nhất: </w:t>
+      </w:r>
+    </w:p>
+    <w:p>
+      <w:pPr>
+        <w:pStyle w:val="ListParagraph"/>
+        <w:rPr>
+          <w:lang w:val="vi-VN"/>
+        </w:rPr>
+      </w:pPr>
+    </w:p>
+    <w:p>
+      <w:pPr>
+        <w:pStyle w:val="ListParagraph"/>
+        <w:rPr>
+          <w:lang w:val="vi-VN"/>
+        </w:rPr>
+      </w:pPr>
+      <w:r>
+        <w:rPr>
+          <w:lang w:val="vi-VN"/>
+        </w:rPr>
+        <w:t>Số habit hoàn thành hôm nay:</w:t>
+      </w:r>
+    </w:p>
+    <w:p>
+      <w:pPr>
+        <w:pStyle w:val="ListParagraph"/>
+        <w:rPr>
+          <w:lang w:val="vi-VN"/>
+        </w:rPr>
+      </w:pPr>
+    </w:p>
+    <w:p>
+      <w:pPr>
+        <w:pStyle w:val="ListParagraph"/>
+        <w:rPr>
+          <w:lang w:val="vi-VN"/>
+        </w:rPr>
+      </w:pPr>
+      <w:r>
+        <w:rPr>
+          <w:lang w:val="vi-VN"/>
+        </w:rPr>
+        <w:t>Tổng số habit thực hiện:</w:t>
+      </w:r>
+    </w:p>
+    <w:p>
+      <w:pPr>
+        <w:pStyle w:val="ListParagraph"/>
+        <w:rPr>
+          <w:lang w:val="vi-VN"/>
+        </w:rPr>
+      </w:pPr>
+      <w:r>
+        <w:rPr>
+          <w:lang w:val="vi-VN"/>
+        </w:rPr>
+        <w:tab/>
+      </w:r>
+      <w:r>
+        <w:rPr>
+          <w:lang w:val="vi-VN"/>
+        </w:rPr>
+        <w:tab/>
+        <w:t>+)  16 lần hoàn thành habit</w:t>
+      </w:r>
+    </w:p>
+    <w:p>
+      <w:pPr>
+        <w:pStyle w:val="ListParagraph"/>
+        <w:rPr>
+          <w:lang w:val="vi-VN"/>
+        </w:rPr>
+      </w:pPr>
+    </w:p>
+    <w:p>
+      <w:pPr>
+        <w:pStyle w:val="ListParagraph"/>
+        <w:rPr>
+          <w:lang w:val="vi-VN"/>
+        </w:rPr>
+      </w:pPr>
+      <w:r>
+        <w:rPr>
+          <w:lang w:val="vi-VN"/>
+        </w:rPr>
+        <w:t>Chuỗi ngày sử dụng dài nhất:</w:t>
+      </w:r>
+    </w:p>
+    <w:p>
+      <w:pPr>
+        <w:pStyle w:val="ListParagraph"/>
+        <w:rPr>
+          <w:lang w:val="vi-VN"/>
+        </w:rPr>
+      </w:pPr>
+      <w:r>
+        <w:rPr>
+          <w:lang w:val="vi-VN"/>
+        </w:rPr>
+        <w:tab/>
+      </w:r>
+      <w:r>
+        <w:rPr>
+          <w:lang w:val="vi-VN"/>
+        </w:rPr>
+        <w:tab/>
+      </w:r>
+    </w:p>
+    <w:p>
+      <w:pPr>
+        <w:pStyle w:val="ListParagraph"/>
+        <w:rPr>
+          <w:lang w:val="vi-VN"/>
+        </w:rPr>
+      </w:pPr>
+      <w:r>
+        <w:rPr>
+          <w:lang w:val="vi-VN"/>
+        </w:rPr>
+        <w:t>Một habit được xây dựng</w:t>
+      </w:r>
+      <w:r>
+        <w:rPr>
+          <w:lang w:val="vi-VN"/>
+        </w:rPr>
+        <w:t>/ từ bỏ</w:t>
+      </w:r>
+      <w:r>
+        <w:rPr>
+          <w:lang w:val="vi-VN"/>
+        </w:rPr>
+        <w:t>:</w:t>
+      </w:r>
+    </w:p>
+    <w:p>
+      <w:pPr>
+        <w:pStyle w:val="ListParagraph"/>
+        <w:rPr>
+          <w:lang w:val="vi-VN"/>
+        </w:rPr>
+      </w:pPr>
+      <w:r>
+        <w:rPr>
+          <w:lang w:val="vi-VN"/>
+        </w:rPr>
+        <w:tab/>
+      </w:r>
+    </w:p>
+    <w:p>
+      <w:pPr>
+        <w:pStyle w:val="ListParagraph"/>
+        <w:rPr>
+          <w:lang w:val="vi-VN"/>
+        </w:rPr>
+      </w:pPr>
+      <w:r>
+        <w:rPr>
+          <w:lang w:val="vi-VN"/>
+        </w:rPr>
+        <w:t>Một habit được hoàn thành:</w:t>
+      </w:r>
+    </w:p>
+    <w:p>
+      <w:pPr>
+        <w:pStyle w:val="ListParagraph"/>
+        <w:rPr>
+          <w:lang w:val="vi-VN"/>
+        </w:rPr>
+      </w:pPr>
+    </w:p>
+    <w:p>
+      <w:pPr>
+        <w:pStyle w:val="ListParagraph"/>
+        <w:rPr>
+          <w:lang w:val="vi-VN"/>
+        </w:rPr>
+      </w:pPr>
+    </w:p>
+    <w:p>
+      <w:pPr>
+        <w:rPr>
+          <w:b/>
+          <w:lang w:val="vi-VN"/>
+        </w:rPr>
+      </w:pPr>
+      <w:r>
+        <w:rPr>
+          <w:b/>
+          <w:lang w:val="vi-VN"/>
+        </w:rPr>
+        <w:t>Set ngày off của habit:</w:t>
+      </w:r>
+    </w:p>
+    <w:p>
+      <w:pPr>
+        <w:rPr>
+          <w:lang w:val="vi-VN"/>
+        </w:rPr>
+      </w:pPr>
+      <w:r>
+        <w:rPr>
+          <w:lang w:val="vi-VN"/>
+        </w:rPr>
+        <w:tab/>
+        <w:t>Khi người dùng muốn tạo ra một ngày nghỉ nhất định trong quá trình set habit thì được không?</w:t>
+      </w:r>
+    </w:p>
+    <w:p>
+      <w:pPr>
+        <w:rPr>
+          <w:lang w:val="vi-VN"/>
+        </w:rPr>
+      </w:pPr>
+      <w:r>
+        <w:rPr>
+          <w:lang w:val="vi-VN"/>
+        </w:rPr>
+        <w:tab/>
+        <w:t>Hiện thực như thế nào?</w:t>
+      </w:r>
+    </w:p>
+    <w:p>
+      <w:pPr>
+        <w:rPr>
+          <w:lang w:val="vi-VN"/>
+        </w:rPr>
+      </w:pPr>
+      <w:r>
+        <w:rPr>
+          <w:b/>
+          <w:lang w:val="vi-VN"/>
+        </w:rPr>
+        <w:t>Có nên cho habit thêm định thuộc tính:</w:t>
+      </w:r>
+      <w:r>
+        <w:rPr>
+          <w:lang w:val="vi-VN"/>
+        </w:rPr>
+        <w:t xml:space="preserve"> đang thực hiện, đã hoàn thành, đã xoá?</w:t>
+      </w:r>
+    </w:p>
+    <w:p>
+      <w:pPr>
+        <w:rPr>
+          <w:lang w:val="vi-VN"/>
+        </w:rPr>
+      </w:pPr>
+    </w:p>
+    <w:p>
+      <w:pPr>
+        <w:rPr>
+          <w:lang w:val="vi-VN"/>
+        </w:rPr>
+      </w:pPr>
+    </w:p>
+    <w:p>
+      <w:pPr>
+        <w:pStyle w:val="ListParagraph"/>
+        <w:rPr>
+          <w:lang w:val="vi-VN"/>
+        </w:rPr>
       </w:pPr>
     </w:p>
     <w:p>
       <w:pPr>
         <w:ind w:left="360"/>
+        <w:rPr>
+          <w:lang w:val="vi-VN"/>
+        </w:rPr>
+      </w:pPr>
+    </w:p>
+    <w:p>
+      <w:pPr>
+        <w:ind w:left="360"/>
+        <w:rPr>
+          <w:lang w:val="vi-VN"/>
+        </w:rPr>
       </w:pPr>
     </w:p>
     <w:p>
@@ -282,8 +581,6 @@
           <w:lang w:val="vi-VN"/>
         </w:rPr>
       </w:pPr>
-      <w:bookmarkStart w:id="0" w:name="_GoBack"/>
-      <w:bookmarkEnd w:id="0"/>
       <w:r>
         <w:rPr>
           <w:lang w:val="vi-VN"/>
@@ -306,7 +603,7 @@
   <w:abstractNum w:abstractNumId="0" w15:restartNumberingAfterBreak="0">
     <w:nsid w:val="52FA100E"/>
     <w:multiLevelType w:val="hybridMultilevel"/>
-    <w:tmpl w:val="53009678"/>
+    <w:tmpl w:val="3650E9B0"/>
     <w:lvl w:ilvl="0" w:tplc="0409000F">
       <w:start w:val="1"/>
       <w:numFmt w:val="decimal"/>
@@ -350,14 +647,17 @@
         <w:color w:val="auto"/>
       </w:rPr>
     </w:lvl>
-    <w:lvl w:ilvl="4" w:tplc="04090019" w:tentative="1">
+    <w:lvl w:ilvl="4" w:tplc="BB94A51A">
       <w:start w:val="1"/>
-      <w:numFmt w:val="lowerLetter"/>
-      <w:lvlText w:val="%5."/>
+      <w:numFmt w:val="decimal"/>
+      <w:lvlText w:val="%5-"/>
       <w:lvlJc w:val="left"/>
       <w:pPr>
         <w:ind w:left="3600" w:hanging="360"/>
       </w:pPr>
+      <w:rPr>
+        <w:rFonts w:hint="default"/>
+      </w:rPr>
     </w:lvl>
     <w:lvl w:ilvl="5" w:tplc="0409001B" w:tentative="1">
       <w:start w:val="1"/>

</xml_diff>